<commit_message>
Update Data Classification and Handling Standards RCoon.docx
</commit_message>
<xml_diff>
--- a/CYB-690/Topic 5/Data Classification and Handling Standards RCoon.docx
+++ b/CYB-690/Topic 5/Data Classification and Handling Standards RCoon.docx
@@ -197,15 +197,7 @@
         <w:t>To enhance the Business Continuity Plan (BCP) for an ERP system, a three-level categorization system requires an amendment. This policy should encompass vulnerability mapping, management, and tracking, along with the necessary user access controls</w:t>
       </w:r>
       <w:r>
-        <w:t>(</w:t>
-      </w:r>
-      <w:proofErr w:type="spellStart"/>
-      <w:r>
-        <w:t>SentinelOne</w:t>
-      </w:r>
-      <w:proofErr w:type="spellEnd"/>
-      <w:r>
-        <w:t>, 2025)</w:t>
+        <w:t>(SentinelOne, 2025)</w:t>
       </w:r>
       <w:r>
         <w:t>. Vulnerability mapping is crucial for identifying weaknesses within an information system, often aided by risk assessments that pinpoint potential threats and vulnerabilities</w:t>
@@ -323,31 +315,7 @@
         <w:t>(SailPoint, 2024)</w:t>
       </w:r>
       <w:r>
-        <w:t xml:space="preserve">. Unauthorized modification of </w:t>
-      </w:r>
-      <w:proofErr w:type="gramStart"/>
-      <w:r>
-        <w:t>Top Secret</w:t>
-      </w:r>
-      <w:proofErr w:type="gramEnd"/>
-      <w:r>
-        <w:t xml:space="preserve"> data is strictly prohibited; only specifically authorized personnel may make changes, and all modifications must be meticulously tracked and recorded. Regular backups of </w:t>
-      </w:r>
-      <w:proofErr w:type="gramStart"/>
-      <w:r>
-        <w:t>Top Secret</w:t>
-      </w:r>
-      <w:proofErr w:type="gramEnd"/>
-      <w:r>
-        <w:t xml:space="preserve"> data are required, and these backups must also be stored securely. Printing of </w:t>
-      </w:r>
-      <w:proofErr w:type="gramStart"/>
-      <w:r>
-        <w:t>Top Secret</w:t>
-      </w:r>
-      <w:proofErr w:type="gramEnd"/>
-      <w:r>
-        <w:t xml:space="preserve"> data is permitted only for authorized individuals, and all printed copies must be immediately destroyed after use.</w:t>
+        <w:t>. Unauthorized modification of Top Secret data is strictly prohibited; only specifically authorized personnel may make changes, and all modifications must be meticulously tracked and recorded. Regular backups of Top Secret data are required, and these backups must also be stored securely. Printing of Top Secret data is permitted only for authorized individuals, and all printed copies must be immediately destroyed after use.</w:t>
       </w:r>
     </w:p>
     <w:p>
@@ -410,15 +378,7 @@
         <w:t>(Cheney, 2021)</w:t>
       </w:r>
       <w:r>
-        <w:t xml:space="preserve">. Regular backups of Confidential data are required and must be stored in a secure location. </w:t>
-      </w:r>
-      <w:proofErr w:type="gramStart"/>
-      <w:r>
-        <w:t>Printing of</w:t>
-      </w:r>
-      <w:proofErr w:type="gramEnd"/>
-      <w:r>
-        <w:t xml:space="preserve"> Confidential information is restricted to authorized personnel only, and all printed copies must be immediately destroyed after use.</w:t>
+        <w:t>. Regular backups of Confidential data are required and must be stored in a secure location. Printing of Confidential information is restricted to authorized personnel only, and all printed copies must be immediately destroyed after use.</w:t>
       </w:r>
     </w:p>
     <w:p>
@@ -555,6 +515,563 @@
     <w:p>
       <w:pPr>
         <w:spacing w:line="480" w:lineRule="auto"/>
+        <w:jc w:val="center"/>
+        <w:rPr>
+          <w:b/>
+          <w:bCs/>
+        </w:rPr>
+      </w:pPr>
+    </w:p>
+    <w:tbl>
+      <w:tblPr>
+        <w:tblStyle w:val="TableGrid"/>
+        <w:tblW w:w="0" w:type="auto"/>
+        <w:tblLook w:val="04A0" w:firstRow="1" w:lastRow="0" w:firstColumn="1" w:lastColumn="0" w:noHBand="0" w:noVBand="1"/>
+      </w:tblPr>
+      <w:tblGrid>
+        <w:gridCol w:w="2171"/>
+        <w:gridCol w:w="3224"/>
+        <w:gridCol w:w="974"/>
+        <w:gridCol w:w="2981"/>
+      </w:tblGrid>
+      <w:tr>
+        <w:tc>
+          <w:tcPr>
+            <w:tcW w:w="2171" w:type="dxa"/>
+          </w:tcPr>
+          <w:p>
+            <w:pPr>
+              <w:spacing w:line="480" w:lineRule="auto"/>
+              <w:jc w:val="center"/>
+              <w:rPr>
+                <w:b/>
+                <w:bCs/>
+              </w:rPr>
+            </w:pPr>
+            <w:r>
+              <w:rPr>
+                <w:b/>
+                <w:bCs/>
+              </w:rPr>
+              <w:t>Category</w:t>
+            </w:r>
+          </w:p>
+        </w:tc>
+        <w:tc>
+          <w:tcPr>
+            <w:tcW w:w="3224" w:type="dxa"/>
+          </w:tcPr>
+          <w:p>
+            <w:pPr>
+              <w:spacing w:line="480" w:lineRule="auto"/>
+              <w:jc w:val="center"/>
+              <w:rPr>
+                <w:b/>
+                <w:bCs/>
+              </w:rPr>
+            </w:pPr>
+            <w:r>
+              <w:rPr>
+                <w:b/>
+                <w:bCs/>
+              </w:rPr>
+              <w:t>Description</w:t>
+            </w:r>
+          </w:p>
+        </w:tc>
+        <w:tc>
+          <w:tcPr>
+            <w:tcW w:w="974" w:type="dxa"/>
+          </w:tcPr>
+          <w:p>
+            <w:pPr>
+              <w:spacing w:line="480" w:lineRule="auto"/>
+              <w:jc w:val="center"/>
+              <w:rPr>
+                <w:b/>
+                <w:bCs/>
+              </w:rPr>
+            </w:pPr>
+            <w:r>
+              <w:rPr>
+                <w:b/>
+                <w:bCs/>
+              </w:rPr>
+              <w:t>Score (0-5)</w:t>
+            </w:r>
+          </w:p>
+        </w:tc>
+        <w:tc>
+          <w:tcPr>
+            <w:tcW w:w="2981" w:type="dxa"/>
+          </w:tcPr>
+          <w:p>
+            <w:pPr>
+              <w:spacing w:line="480" w:lineRule="auto"/>
+              <w:jc w:val="center"/>
+              <w:rPr>
+                <w:b/>
+                <w:bCs/>
+              </w:rPr>
+            </w:pPr>
+            <w:r>
+              <w:rPr>
+                <w:b/>
+                <w:bCs/>
+              </w:rPr>
+              <w:t>Comments/Observations</w:t>
+            </w:r>
+          </w:p>
+        </w:tc>
+      </w:tr>
+      <w:tr>
+        <w:tc>
+          <w:tcPr>
+            <w:tcW w:w="2171" w:type="dxa"/>
+          </w:tcPr>
+          <w:p>
+            <w:pPr>
+              <w:spacing w:line="480" w:lineRule="auto"/>
+              <w:jc w:val="center"/>
+              <w:rPr>
+                <w:b/>
+                <w:bCs/>
+              </w:rPr>
+            </w:pPr>
+            <w:r>
+              <w:rPr>
+                <w:b/>
+                <w:bCs/>
+              </w:rPr>
+              <w:t>Physical Security Measures</w:t>
+            </w:r>
+          </w:p>
+        </w:tc>
+        <w:tc>
+          <w:tcPr>
+            <w:tcW w:w="3224" w:type="dxa"/>
+          </w:tcPr>
+          <w:p>
+            <w:pPr>
+              <w:spacing w:line="480" w:lineRule="auto"/>
+            </w:pPr>
+            <w:r>
+              <w:t>Surveillance, access control, alarm systems, lighting, perimeter checks</w:t>
+            </w:r>
+          </w:p>
+        </w:tc>
+        <w:tc>
+          <w:tcPr>
+            <w:tcW w:w="974" w:type="dxa"/>
+          </w:tcPr>
+          <w:p>
+            <w:pPr>
+              <w:spacing w:line="480" w:lineRule="auto"/>
+            </w:pPr>
+            <w:r>
+              <w:t>3</w:t>
+            </w:r>
+          </w:p>
+        </w:tc>
+        <w:tc>
+          <w:tcPr>
+            <w:tcW w:w="2981" w:type="dxa"/>
+          </w:tcPr>
+          <w:p>
+            <w:pPr>
+              <w:spacing w:line="480" w:lineRule="auto"/>
+            </w:pPr>
+            <w:r>
+              <w:t>Use of surveillance, Locks in place, lighting all working</w:t>
+            </w:r>
+          </w:p>
+        </w:tc>
+      </w:tr>
+      <w:tr>
+        <w:tc>
+          <w:tcPr>
+            <w:tcW w:w="2171" w:type="dxa"/>
+          </w:tcPr>
+          <w:p>
+            <w:pPr>
+              <w:spacing w:line="480" w:lineRule="auto"/>
+              <w:jc w:val="center"/>
+              <w:rPr>
+                <w:b/>
+                <w:bCs/>
+              </w:rPr>
+            </w:pPr>
+            <w:r>
+              <w:rPr>
+                <w:b/>
+                <w:bCs/>
+              </w:rPr>
+              <w:t>Inventory Control</w:t>
+            </w:r>
+          </w:p>
+        </w:tc>
+        <w:tc>
+          <w:tcPr>
+            <w:tcW w:w="3224" w:type="dxa"/>
+          </w:tcPr>
+          <w:p>
+            <w:pPr>
+              <w:spacing w:line="480" w:lineRule="auto"/>
+            </w:pPr>
+            <w:r>
+              <w:t>Record accuracy, reconciliation frequency, shrinkage tracking</w:t>
+            </w:r>
+          </w:p>
+        </w:tc>
+        <w:tc>
+          <w:tcPr>
+            <w:tcW w:w="974" w:type="dxa"/>
+          </w:tcPr>
+          <w:p>
+            <w:pPr>
+              <w:spacing w:line="480" w:lineRule="auto"/>
+            </w:pPr>
+            <w:r>
+              <w:t>4</w:t>
+            </w:r>
+          </w:p>
+        </w:tc>
+        <w:tc>
+          <w:tcPr>
+            <w:tcW w:w="2981" w:type="dxa"/>
+          </w:tcPr>
+          <w:p>
+            <w:pPr>
+              <w:spacing w:line="480" w:lineRule="auto"/>
+            </w:pPr>
+            <w:r>
+              <w:t>All record tracked autonomously daily and triple saved to storage on server, copy in safe, and copy on IT Managements person</w:t>
+            </w:r>
+          </w:p>
+        </w:tc>
+      </w:tr>
+      <w:tr>
+        <w:tc>
+          <w:tcPr>
+            <w:tcW w:w="2171" w:type="dxa"/>
+          </w:tcPr>
+          <w:p>
+            <w:pPr>
+              <w:spacing w:line="480" w:lineRule="auto"/>
+              <w:jc w:val="center"/>
+              <w:rPr>
+                <w:b/>
+                <w:bCs/>
+              </w:rPr>
+            </w:pPr>
+            <w:r>
+              <w:rPr>
+                <w:b/>
+                <w:bCs/>
+              </w:rPr>
+              <w:t>Cash or Asset Handling Procedures</w:t>
+            </w:r>
+          </w:p>
+        </w:tc>
+        <w:tc>
+          <w:tcPr>
+            <w:tcW w:w="3224" w:type="dxa"/>
+          </w:tcPr>
+          <w:p>
+            <w:pPr>
+              <w:spacing w:line="480" w:lineRule="auto"/>
+            </w:pPr>
+            <w:r>
+              <w:t>Safe protocols, custody practices, deposit logs, variance reporting</w:t>
+            </w:r>
+          </w:p>
+        </w:tc>
+        <w:tc>
+          <w:tcPr>
+            <w:tcW w:w="974" w:type="dxa"/>
+          </w:tcPr>
+          <w:p>
+            <w:pPr>
+              <w:spacing w:line="480" w:lineRule="auto"/>
+            </w:pPr>
+            <w:r>
+              <w:t>1</w:t>
+            </w:r>
+          </w:p>
+        </w:tc>
+        <w:tc>
+          <w:tcPr>
+            <w:tcW w:w="2981" w:type="dxa"/>
+          </w:tcPr>
+          <w:p>
+            <w:pPr>
+              <w:spacing w:line="480" w:lineRule="auto"/>
+            </w:pPr>
+            <w:r>
+              <w:t>No chain of custody set or deposit logs at this time</w:t>
+            </w:r>
+          </w:p>
+        </w:tc>
+      </w:tr>
+      <w:tr>
+        <w:tc>
+          <w:tcPr>
+            <w:tcW w:w="2171" w:type="dxa"/>
+          </w:tcPr>
+          <w:p>
+            <w:pPr>
+              <w:spacing w:line="480" w:lineRule="auto"/>
+              <w:jc w:val="center"/>
+              <w:rPr>
+                <w:b/>
+                <w:bCs/>
+              </w:rPr>
+            </w:pPr>
+            <w:r>
+              <w:rPr>
+                <w:b/>
+                <w:bCs/>
+              </w:rPr>
+              <w:t>Employee Training and Compliance</w:t>
+            </w:r>
+          </w:p>
+        </w:tc>
+        <w:tc>
+          <w:tcPr>
+            <w:tcW w:w="3224" w:type="dxa"/>
+          </w:tcPr>
+          <w:p>
+            <w:pPr>
+              <w:spacing w:line="480" w:lineRule="auto"/>
+            </w:pPr>
+            <w:r>
+              <w:t>Staff awareness, policy adherence, incident reporting</w:t>
+            </w:r>
+          </w:p>
+        </w:tc>
+        <w:tc>
+          <w:tcPr>
+            <w:tcW w:w="974" w:type="dxa"/>
+          </w:tcPr>
+          <w:p>
+            <w:pPr>
+              <w:spacing w:line="480" w:lineRule="auto"/>
+            </w:pPr>
+            <w:r>
+              <w:t>4</w:t>
+            </w:r>
+          </w:p>
+        </w:tc>
+        <w:tc>
+          <w:tcPr>
+            <w:tcW w:w="2981" w:type="dxa"/>
+          </w:tcPr>
+          <w:p>
+            <w:pPr>
+              <w:spacing w:line="480" w:lineRule="auto"/>
+            </w:pPr>
+            <w:r>
+              <w:t>Trining system set in place along with a robust incident reporting plan in place</w:t>
+            </w:r>
+          </w:p>
+        </w:tc>
+      </w:tr>
+      <w:tr>
+        <w:tc>
+          <w:tcPr>
+            <w:tcW w:w="2171" w:type="dxa"/>
+          </w:tcPr>
+          <w:p>
+            <w:pPr>
+              <w:spacing w:line="480" w:lineRule="auto"/>
+              <w:jc w:val="center"/>
+              <w:rPr>
+                <w:b/>
+                <w:bCs/>
+              </w:rPr>
+            </w:pPr>
+            <w:r>
+              <w:rPr>
+                <w:b/>
+                <w:bCs/>
+              </w:rPr>
+              <w:lastRenderedPageBreak/>
+              <w:t>Incident Response Readiness</w:t>
+            </w:r>
+          </w:p>
+        </w:tc>
+        <w:tc>
+          <w:tcPr>
+            <w:tcW w:w="3224" w:type="dxa"/>
+          </w:tcPr>
+          <w:p>
+            <w:pPr>
+              <w:spacing w:line="480" w:lineRule="auto"/>
+            </w:pPr>
+            <w:r>
+              <w:t>Documentation, escalation protocols, recovery plans</w:t>
+            </w:r>
+          </w:p>
+        </w:tc>
+        <w:tc>
+          <w:tcPr>
+            <w:tcW w:w="974" w:type="dxa"/>
+          </w:tcPr>
+          <w:p>
+            <w:pPr>
+              <w:spacing w:line="480" w:lineRule="auto"/>
+            </w:pPr>
+            <w:r>
+              <w:t>4</w:t>
+            </w:r>
+          </w:p>
+        </w:tc>
+        <w:tc>
+          <w:tcPr>
+            <w:tcW w:w="2981" w:type="dxa"/>
+          </w:tcPr>
+          <w:p>
+            <w:pPr>
+              <w:spacing w:line="480" w:lineRule="auto"/>
+            </w:pPr>
+            <w:r>
+              <w:t>All steps for IRP are in place</w:t>
+            </w:r>
+          </w:p>
+        </w:tc>
+      </w:tr>
+      <w:tr>
+        <w:tc>
+          <w:tcPr>
+            <w:tcW w:w="2171" w:type="dxa"/>
+          </w:tcPr>
+          <w:p>
+            <w:pPr>
+              <w:spacing w:line="480" w:lineRule="auto"/>
+              <w:jc w:val="center"/>
+              <w:rPr>
+                <w:b/>
+                <w:bCs/>
+              </w:rPr>
+            </w:pPr>
+            <w:r>
+              <w:rPr>
+                <w:b/>
+                <w:bCs/>
+              </w:rPr>
+              <w:t>Asset Tracking Technology</w:t>
+            </w:r>
+          </w:p>
+        </w:tc>
+        <w:tc>
+          <w:tcPr>
+            <w:tcW w:w="3224" w:type="dxa"/>
+          </w:tcPr>
+          <w:p>
+            <w:pPr>
+              <w:spacing w:line="480" w:lineRule="auto"/>
+            </w:pPr>
+            <w:r>
+              <w:t>Use of RFID, barcoding, digital logs, audit trails</w:t>
+            </w:r>
+          </w:p>
+        </w:tc>
+        <w:tc>
+          <w:tcPr>
+            <w:tcW w:w="974" w:type="dxa"/>
+          </w:tcPr>
+          <w:p>
+            <w:pPr>
+              <w:spacing w:line="480" w:lineRule="auto"/>
+            </w:pPr>
+            <w:r>
+              <w:t>2</w:t>
+            </w:r>
+          </w:p>
+        </w:tc>
+        <w:tc>
+          <w:tcPr>
+            <w:tcW w:w="2981" w:type="dxa"/>
+          </w:tcPr>
+          <w:p>
+            <w:pPr>
+              <w:spacing w:line="480" w:lineRule="auto"/>
+            </w:pPr>
+            <w:r>
+              <w:t>Still developing RFID tracing policy with keycard access.</w:t>
+            </w:r>
+          </w:p>
+        </w:tc>
+      </w:tr>
+    </w:tbl>
+    <w:p>
+      <w:pPr>
+        <w:spacing w:line="480" w:lineRule="auto"/>
+      </w:pPr>
+    </w:p>
+    <w:p>
+      <w:pPr>
+        <w:spacing w:line="480" w:lineRule="auto"/>
+      </w:pPr>
+    </w:p>
+    <w:p>
+      <w:pPr>
+        <w:spacing w:line="480" w:lineRule="auto"/>
+      </w:pPr>
+    </w:p>
+    <w:p>
+      <w:pPr>
+        <w:spacing w:line="480" w:lineRule="auto"/>
+      </w:pPr>
+    </w:p>
+    <w:p>
+      <w:pPr>
+        <w:spacing w:line="480" w:lineRule="auto"/>
+      </w:pPr>
+    </w:p>
+    <w:p>
+      <w:pPr>
+        <w:spacing w:line="480" w:lineRule="auto"/>
+      </w:pPr>
+    </w:p>
+    <w:p>
+      <w:pPr>
+        <w:spacing w:line="480" w:lineRule="auto"/>
+      </w:pPr>
+    </w:p>
+    <w:p>
+      <w:pPr>
+        <w:spacing w:line="480" w:lineRule="auto"/>
+      </w:pPr>
+    </w:p>
+    <w:p>
+      <w:pPr>
+        <w:spacing w:line="480" w:lineRule="auto"/>
+      </w:pPr>
+    </w:p>
+    <w:p>
+      <w:pPr>
+        <w:spacing w:line="480" w:lineRule="auto"/>
+      </w:pPr>
+    </w:p>
+    <w:p>
+      <w:pPr>
+        <w:spacing w:line="480" w:lineRule="auto"/>
+      </w:pPr>
+    </w:p>
+    <w:p>
+      <w:pPr>
+        <w:spacing w:line="480" w:lineRule="auto"/>
+      </w:pPr>
+    </w:p>
+    <w:p>
+      <w:pPr>
+        <w:spacing w:line="480" w:lineRule="auto"/>
+      </w:pPr>
+    </w:p>
+    <w:p>
+      <w:pPr>
+        <w:spacing w:line="480" w:lineRule="auto"/>
       </w:pPr>
       <w:r>
         <w:lastRenderedPageBreak/>
@@ -653,15 +1170,7 @@
         <w:t>Patch Management Policies: Key Considerations and Best Practices</w:t>
       </w:r>
       <w:r>
-        <w:t xml:space="preserve">. </w:t>
-      </w:r>
-      <w:proofErr w:type="spellStart"/>
-      <w:r>
-        <w:t>Syncro</w:t>
-      </w:r>
-      <w:proofErr w:type="spellEnd"/>
-      <w:r>
-        <w:t>. https://syncromsp.com/blog/patch-management-policies/</w:t>
+        <w:t>. Syncro. https://syncromsp.com/blog/patch-management-policies/</w:t>
       </w:r>
     </w:p>
     <w:p>
@@ -726,14 +1235,9 @@
         <w:spacing w:line="480" w:lineRule="auto"/>
         <w:ind w:left="720" w:hanging="720"/>
       </w:pPr>
-      <w:proofErr w:type="spellStart"/>
       <w:r>
         <w:lastRenderedPageBreak/>
-        <w:t>SentinelOne</w:t>
-      </w:r>
-      <w:proofErr w:type="spellEnd"/>
-      <w:r>
-        <w:t xml:space="preserve">. (2025, March 28). </w:t>
+        <w:t xml:space="preserve">SentinelOne. (2025, March 28). </w:t>
       </w:r>
       <w:r>
         <w:rPr>
@@ -743,15 +1247,7 @@
         <w:t>Vulnerability Remediation Tracking: Best Practices &amp; Tools</w:t>
       </w:r>
       <w:r>
-        <w:t xml:space="preserve">. </w:t>
-      </w:r>
-      <w:proofErr w:type="spellStart"/>
-      <w:r>
-        <w:t>SentinelOne</w:t>
-      </w:r>
-      <w:proofErr w:type="spellEnd"/>
-      <w:r>
-        <w:t>. https://www.sentinelone.com/cybersecurity-101/cybersecurity/vulnerability-remediation-tracking-best-practices-tools/</w:t>
+        <w:t>. SentinelOne. https://www.sentinelone.com/cybersecurity-101/cybersecurity/vulnerability-remediation-tracking-best-practices-tools/</w:t>
       </w:r>
     </w:p>
     <w:p>
@@ -767,34 +1263,10 @@
           <w:i/>
           <w:iCs/>
         </w:rPr>
-        <w:t xml:space="preserve">Data Ownership: Transforming Data </w:t>
-      </w:r>
-      <w:proofErr w:type="gramStart"/>
-      <w:r>
-        <w:rPr>
-          <w:i/>
-          <w:iCs/>
-        </w:rPr>
-        <w:t>Into</w:t>
-      </w:r>
-      <w:proofErr w:type="gramEnd"/>
-      <w:r>
-        <w:rPr>
-          <w:i/>
-          <w:iCs/>
-        </w:rPr>
-        <w:t xml:space="preserve"> Strategic Asset</w:t>
-      </w:r>
-      <w:r>
-        <w:t xml:space="preserve">. Acceldata.io; </w:t>
-      </w:r>
-      <w:proofErr w:type="spellStart"/>
-      <w:r>
-        <w:t>acceldata</w:t>
-      </w:r>
-      <w:proofErr w:type="spellEnd"/>
-      <w:r>
-        <w:t>. https://www.acceldata.io/blog/data-ownership-driving-accountability-and-business-success</w:t>
+        <w:t>Data Ownership: Transforming Data Into Strategic Asset</w:t>
+      </w:r>
+      <w:r>
+        <w:t>. Acceldata.io; acceldata. https://www.acceldata.io/blog/data-ownership-driving-accountability-and-business-success</w:t>
       </w:r>
     </w:p>
     <w:p>
@@ -1905,6 +2377,25 @@
     <w:uiPriority w:val="99"/>
     <w:rsid w:val="00C13CF6"/>
   </w:style>
+  <w:style w:type="table" w:styleId="TableGrid">
+    <w:name w:val="Table Grid"/>
+    <w:basedOn w:val="TableNormal"/>
+    <w:uiPriority w:val="39"/>
+    <w:rsid w:val="00067FFA"/>
+    <w:pPr>
+      <w:spacing w:after="0" w:line="240" w:lineRule="auto"/>
+    </w:pPr>
+    <w:tblPr>
+      <w:tblBorders>
+        <w:top w:val="single" w:sz="4" w:space="0" w:color="auto"/>
+        <w:left w:val="single" w:sz="4" w:space="0" w:color="auto"/>
+        <w:bottom w:val="single" w:sz="4" w:space="0" w:color="auto"/>
+        <w:right w:val="single" w:sz="4" w:space="0" w:color="auto"/>
+        <w:insideH w:val="single" w:sz="4" w:space="0" w:color="auto"/>
+        <w:insideV w:val="single" w:sz="4" w:space="0" w:color="auto"/>
+      </w:tblBorders>
+    </w:tblPr>
+  </w:style>
 </w:styles>
 </file>
 

</xml_diff>